<commit_message>
Doku: Struktur aus der Vorlesung
</commit_message>
<xml_diff>
--- a/6. Abnahmephase/TechnischeDokumentation/Dokumentation_WebEngineering.docx
+++ b/6. Abnahmephase/TechnischeDokumentation/Dokumentation_WebEngineering.docx
@@ -2,8 +2,6 @@
 <file path=word/document.xml><?xml version="1.0" encoding="utf-8"?>
 <w:document xmlns:wpc="http://schemas.microsoft.com/office/word/2010/wordprocessingCanvas" xmlns:mc="http://schemas.openxmlformats.org/markup-compatibility/2006" xmlns:o="urn:schemas-microsoft-com:office:office" xmlns:r="http://schemas.openxmlformats.org/officeDocument/2006/relationships" xmlns:m="http://schemas.openxmlformats.org/officeDocument/2006/math" xmlns:v="urn:schemas-microsoft-com:vml" xmlns:wp14="http://schemas.microsoft.com/office/word/2010/wordprocessingDrawing" xmlns:wp="http://schemas.openxmlformats.org/drawingml/2006/wordprocessingDrawing" xmlns:w10="urn:schemas-microsoft-com:office:word" xmlns:w="http://schemas.openxmlformats.org/wordprocessingml/2006/main" xmlns:w14="http://schemas.microsoft.com/office/word/2010/wordml" xmlns:w15="http://schemas.microsoft.com/office/word/2012/wordml" xmlns:wpg="http://schemas.microsoft.com/office/word/2010/wordprocessingGroup" xmlns:wpi="http://schemas.microsoft.com/office/word/2010/wordprocessingInk" xmlns:wne="http://schemas.microsoft.com/office/word/2006/wordml" xmlns:wps="http://schemas.microsoft.com/office/word/2010/wordprocessingShape" mc:Ignorable="w14 w15 wp14">
   <w:body>
-    <w:bookmarkStart w:id="0" w:name="_GoBack" w:displacedByCustomXml="next"/>
-    <w:bookmarkEnd w:id="0" w:displacedByCustomXml="next"/>
     <w:sdt>
       <w:sdtPr>
         <w:id w:val="-798304289"/>
@@ -175,13 +173,7 @@
                             <w:rPr>
                               <w:color w:val="FFFFFF" w:themeColor="background1"/>
                             </w:rPr>
-                            <w:t>Betreuer</w:t>
-                          </w:r>
-                          <w:r>
-                            <w:rPr>
-                              <w:color w:val="FFFFFF" w:themeColor="background1"/>
-                            </w:rPr>
-                            <w:t>:</w:t>
+                            <w:t>Betreuer:</w:t>
                           </w:r>
                         </w:p>
                         <w:p>
@@ -202,11 +194,6 @@
                               <w:color w:val="FFFFFF" w:themeColor="background1"/>
                             </w:rPr>
                             <w:br/>
-                          </w:r>
-                          <w:r>
-                            <w:rPr>
-                              <w:color w:val="FFFFFF" w:themeColor="background1"/>
-                            </w:rPr>
                             <w:t>Simone Freudenmann</w:t>
                           </w:r>
                         </w:p>
@@ -1260,23 +1247,23 @@
       <w:pPr>
         <w:pStyle w:val="Heading1"/>
       </w:pPr>
-      <w:bookmarkStart w:id="1" w:name="_Toc392628516"/>
+      <w:bookmarkStart w:id="0" w:name="_Toc392628516"/>
       <w:r>
         <w:lastRenderedPageBreak/>
         <w:t>Funktionen</w:t>
       </w:r>
-      <w:bookmarkEnd w:id="1"/>
+      <w:bookmarkEnd w:id="0"/>
     </w:p>
     <w:p/>
     <w:p>
       <w:pPr>
         <w:pStyle w:val="Heading1"/>
       </w:pPr>
-      <w:bookmarkStart w:id="2" w:name="_Toc392628517"/>
+      <w:bookmarkStart w:id="1" w:name="_Toc392628517"/>
       <w:r>
         <w:t>Testen</w:t>
       </w:r>
-      <w:bookmarkEnd w:id="2"/>
+      <w:bookmarkEnd w:id="1"/>
     </w:p>
     <w:p>
       <w:r>
@@ -1287,49 +1274,160 @@
       <w:pPr>
         <w:pStyle w:val="Heading1"/>
       </w:pPr>
-      <w:bookmarkStart w:id="3" w:name="_Toc392628518"/>
+      <w:bookmarkStart w:id="2" w:name="_Toc392628518"/>
       <w:r>
         <w:t>Installation</w:t>
       </w:r>
-      <w:bookmarkEnd w:id="3"/>
+      <w:bookmarkEnd w:id="2"/>
     </w:p>
     <w:p/>
     <w:p>
       <w:pPr>
         <w:pStyle w:val="Heading1"/>
       </w:pPr>
-      <w:bookmarkStart w:id="4" w:name="_Toc392628519"/>
       <w:r>
-        <w:t>Systemmodell</w:t>
+        <w:t>Struktur des Webangebotes</w:t>
       </w:r>
-      <w:bookmarkEnd w:id="4"/>
     </w:p>
-    <w:p/>
+    <w:p>
+      <w:r>
+        <w:t>Welche Seiten, wie sind diese Verbunden?</w:t>
+      </w:r>
+    </w:p>
     <w:p>
       <w:pPr>
         <w:pStyle w:val="Heading1"/>
       </w:pPr>
-      <w:bookmarkStart w:id="5" w:name="_Toc392628520"/>
       <w:r>
-        <w:t>Projektstruktur</w:t>
+        <w:t>Struktur der Seiten/Layout</w:t>
       </w:r>
-      <w:bookmarkEnd w:id="5"/>
     </w:p>
-    <w:p/>
+    <w:p>
+      <w:r>
+        <w:t>Wie sind die Seit</w:t>
+      </w:r>
+      <w:r>
+        <w:t xml:space="preserve">en aufgebaut? Wie navigiere ich </w:t>
+      </w:r>
+      <w:r>
+        <w:rPr>
+          <w:rFonts w:hint="eastAsia"/>
+        </w:rPr>
+        <w:t>ü</w:t>
+      </w:r>
+      <w:r>
+        <w:t>ber das Webangebot?</w:t>
+      </w:r>
+    </w:p>
     <w:p>
       <w:pPr>
         <w:pStyle w:val="Heading1"/>
       </w:pPr>
-      <w:bookmarkStart w:id="6" w:name="_Toc392628521"/>
       <w:r>
-        <w:t>Inhalte aus der Vorlesung</w:t>
+        <w:t>Umsetzung</w:t>
       </w:r>
-      <w:bookmarkEnd w:id="6"/>
     </w:p>
-    <w:p/>
+    <w:p>
+      <w:r>
+        <w:t>t</w:t>
+      </w:r>
+      <w:r>
+        <w:t>echnischer Aufbau der Seiten</w:t>
+      </w:r>
+    </w:p>
+    <w:p>
+      <w:pPr>
+        <w:rPr>
+          <w:lang w:val="en-US"/>
+        </w:rPr>
+      </w:pPr>
+      <w:r>
+        <w:rPr>
+          <w:lang w:val="en-US"/>
+        </w:rPr>
+        <w:t>HTML:</w:t>
+      </w:r>
+    </w:p>
+    <w:p>
+      <w:pPr>
+        <w:rPr>
+          <w:lang w:val="en-US"/>
+        </w:rPr>
+      </w:pPr>
+      <w:r>
+        <w:rPr>
+          <w:lang w:val="en-US"/>
+        </w:rPr>
+        <w:t>CSS:</w:t>
+      </w:r>
+    </w:p>
+    <w:p>
+      <w:pPr>
+        <w:rPr>
+          <w:lang w:val="en-US"/>
+        </w:rPr>
+      </w:pPr>
+      <w:r>
+        <w:rPr>
+          <w:lang w:val="en-US"/>
+        </w:rPr>
+        <w:t>Javascript:</w:t>
+      </w:r>
+    </w:p>
+    <w:p>
+      <w:pPr>
+        <w:rPr>
+          <w:lang w:val="en-US"/>
+        </w:rPr>
+      </w:pPr>
+      <w:r>
+        <w:rPr>
+          <w:lang w:val="en-US"/>
+        </w:rPr>
+        <w:t>jQuery:</w:t>
+      </w:r>
+    </w:p>
+    <w:p>
+      <w:pPr>
+        <w:rPr>
+          <w:lang w:val="en-US"/>
+        </w:rPr>
+      </w:pPr>
+      <w:r>
+        <w:rPr>
+          <w:lang w:val="en-US"/>
+        </w:rPr>
+        <w:t>JSP:</w:t>
+      </w:r>
+    </w:p>
+    <w:p>
+      <w:pPr>
+        <w:rPr>
+          <w:lang w:val="en-US"/>
+        </w:rPr>
+      </w:pPr>
+      <w:r>
+        <w:rPr>
+          <w:lang w:val="en-US"/>
+        </w:rPr>
+        <w:t>Java Bean:</w:t>
+      </w:r>
+      <w:bookmarkStart w:id="3" w:name="_GoBack"/>
+      <w:bookmarkEnd w:id="3"/>
+    </w:p>
+    <w:p>
+      <w:pPr>
+        <w:rPr>
+          <w:lang w:val="en-US"/>
+        </w:rPr>
+      </w:pPr>
+    </w:p>
     <w:p>
       <w:pPr>
         <w:pStyle w:val="Heading1"/>
+        <w:rPr>
+          <w:lang w:val="en-US"/>
+        </w:rPr>
       </w:pPr>
     </w:p>
     <w:sectPr>
@@ -2140,7 +2238,7 @@
 </file>
 
 <file path=customXml/itemProps1.xml><?xml version="1.0" encoding="utf-8"?>
-<ds:datastoreItem xmlns:ds="http://schemas.openxmlformats.org/officeDocument/2006/customXml" ds:itemID="{E77EC086-DFC2-4FE0-87B3-E70C13C1854D}">
+<ds:datastoreItem xmlns:ds="http://schemas.openxmlformats.org/officeDocument/2006/customXml" ds:itemID="{C1C8CAFC-F55C-44B0-9DF7-CF9A335A155E}">
   <ds:schemaRefs>
     <ds:schemaRef ds:uri="http://schemas.openxmlformats.org/officeDocument/2006/bibliography"/>
   </ds:schemaRefs>

</xml_diff>